<commit_message>
kill me now some shit for you Hester
</commit_message>
<xml_diff>
--- a/FINAL DOCS/Z. Notes for Hester and Bruno.docx
+++ b/FINAL DOCS/Z. Notes for Hester and Bruno.docx
@@ -43,26 +43,48 @@
         <w:rPr>
           <w:lang w:val="en-US"/>
         </w:rPr>
-        <w:t>Change mindmap!</w:t>
-      </w:r>
-    </w:p>
-    <w:p>
-      <w:pPr>
-        <w:pStyle w:val="Paragraphedeliste"/>
-        <w:numPr>
-          <w:ilvl w:val="0"/>
-          <w:numId w:val="1"/>
-        </w:numPr>
-        <w:rPr>
-          <w:lang w:val="en-US"/>
-        </w:rPr>
-      </w:pPr>
-      <w:r>
-        <w:rPr>
-          <w:lang w:val="en-US"/>
-        </w:rPr>
-        <w:t>LM: bigger font ?</w:t>
-      </w:r>
+        <w:t xml:space="preserve">Change </w:t>
+      </w:r>
+      <w:proofErr w:type="spellStart"/>
+      <w:r>
+        <w:rPr>
+          <w:lang w:val="en-US"/>
+        </w:rPr>
+        <w:t>mindmap</w:t>
+      </w:r>
+      <w:proofErr w:type="spellEnd"/>
+      <w:r>
+        <w:rPr>
+          <w:lang w:val="en-US"/>
+        </w:rPr>
+        <w:t>!</w:t>
+      </w:r>
+    </w:p>
+    <w:p>
+      <w:pPr>
+        <w:pStyle w:val="Paragraphedeliste"/>
+        <w:numPr>
+          <w:ilvl w:val="0"/>
+          <w:numId w:val="1"/>
+        </w:numPr>
+        <w:rPr>
+          <w:lang w:val="en-US"/>
+        </w:rPr>
+      </w:pPr>
+      <w:r>
+        <w:rPr>
+          <w:lang w:val="en-US"/>
+        </w:rPr>
+        <w:t xml:space="preserve">LM: bigger </w:t>
+      </w:r>
+      <w:proofErr w:type="gramStart"/>
+      <w:r>
+        <w:rPr>
+          <w:lang w:val="en-US"/>
+        </w:rPr>
+        <w:t>font ?</w:t>
+      </w:r>
+      <w:proofErr w:type="gramEnd"/>
       <w:r>
         <w:rPr>
           <w:lang w:val="en-US"/>
@@ -199,7 +221,35 @@
         <w:rPr>
           <w:lang w:val="en-US"/>
         </w:rPr>
-        <w:t>P31: grey color : could it be put only on conclusion ? and/or graph</w:t>
+        <w:t xml:space="preserve">P31: grey </w:t>
+      </w:r>
+      <w:proofErr w:type="gramStart"/>
+      <w:r>
+        <w:rPr>
+          <w:lang w:val="en-US"/>
+        </w:rPr>
+        <w:t>color :</w:t>
+      </w:r>
+      <w:proofErr w:type="gramEnd"/>
+      <w:r>
+        <w:rPr>
+          <w:lang w:val="en-US"/>
+        </w:rPr>
+        <w:t xml:space="preserve"> could it be put only on conclusion ? </w:t>
+      </w:r>
+      <w:proofErr w:type="gramStart"/>
+      <w:r>
+        <w:rPr>
+          <w:lang w:val="en-US"/>
+        </w:rPr>
+        <w:t>and/or</w:t>
+      </w:r>
+      <w:proofErr w:type="gramEnd"/>
+      <w:r>
+        <w:rPr>
+          <w:lang w:val="en-US"/>
+        </w:rPr>
+        <w:t xml:space="preserve"> graph</w:t>
       </w:r>
       <w:r>
         <w:rPr>
@@ -229,7 +279,49 @@
         <w:rPr>
           <w:lang w:val="en-US"/>
         </w:rPr>
-        <w:t xml:space="preserve"> the graph can not be put a bit bigger ? Can we see the things written ? also new version uploaded (not a priority, do only if time)</w:t>
+        <w:t xml:space="preserve"> the graph </w:t>
+      </w:r>
+      <w:proofErr w:type="spellStart"/>
+      <w:r>
+        <w:rPr>
+          <w:lang w:val="en-US"/>
+        </w:rPr>
+        <w:t>can not</w:t>
+      </w:r>
+      <w:proofErr w:type="spellEnd"/>
+      <w:r>
+        <w:rPr>
+          <w:lang w:val="en-US"/>
+        </w:rPr>
+        <w:t xml:space="preserve"> be put a bit </w:t>
+      </w:r>
+      <w:proofErr w:type="gramStart"/>
+      <w:r>
+        <w:rPr>
+          <w:lang w:val="en-US"/>
+        </w:rPr>
+        <w:t>bigger ?</w:t>
+      </w:r>
+      <w:proofErr w:type="gramEnd"/>
+      <w:r>
+        <w:rPr>
+          <w:lang w:val="en-US"/>
+        </w:rPr>
+        <w:t xml:space="preserve"> Can we see the things </w:t>
+      </w:r>
+      <w:proofErr w:type="gramStart"/>
+      <w:r>
+        <w:rPr>
+          <w:lang w:val="en-US"/>
+        </w:rPr>
+        <w:t>written ?</w:t>
+      </w:r>
+      <w:proofErr w:type="gramEnd"/>
+      <w:r>
+        <w:rPr>
+          <w:lang w:val="en-US"/>
+        </w:rPr>
+        <w:t xml:space="preserve"> also new version uploaded (not a priority, do only if time)</w:t>
       </w:r>
       <w:r>
         <w:rPr>
@@ -253,31 +345,39 @@
         <w:rPr>
           <w:lang w:val="en-US"/>
         </w:rPr>
-        <w:t>Strategy p 58, Laws &amp; Regulations &gt; Authorisation not authorization</w:t>
-      </w:r>
-    </w:p>
-    <w:p>
-      <w:pPr>
-        <w:pStyle w:val="Paragraphedeliste"/>
-        <w:numPr>
-          <w:ilvl w:val="0"/>
-          <w:numId w:val="1"/>
-        </w:numPr>
-        <w:rPr>
-          <w:lang w:val="en-US"/>
-        </w:rPr>
-      </w:pPr>
-      <w:r>
-        <w:rPr>
-          <w:lang w:val="en-US"/>
-        </w:rPr>
-        <w:t>Strategy p 58</w:t>
-      </w:r>
-      <w:r>
-        <w:rPr>
-          <w:lang w:val="en-US"/>
-        </w:rPr>
-        <w:t>, EV’s&gt;Battery&gt; “Focus</w:t>
+        <w:t xml:space="preserve">Strategy p 58, Laws &amp; Regulations &gt; </w:t>
+      </w:r>
+      <w:proofErr w:type="spellStart"/>
+      <w:r>
+        <w:rPr>
+          <w:lang w:val="en-US"/>
+        </w:rPr>
+        <w:t>Authorisation</w:t>
+      </w:r>
+      <w:proofErr w:type="spellEnd"/>
+      <w:r>
+        <w:rPr>
+          <w:lang w:val="en-US"/>
+        </w:rPr>
+        <w:t xml:space="preserve"> not authorization</w:t>
+      </w:r>
+    </w:p>
+    <w:p>
+      <w:pPr>
+        <w:pStyle w:val="Paragraphedeliste"/>
+        <w:numPr>
+          <w:ilvl w:val="0"/>
+          <w:numId w:val="1"/>
+        </w:numPr>
+        <w:rPr>
+          <w:lang w:val="en-US"/>
+        </w:rPr>
+      </w:pPr>
+      <w:r>
+        <w:rPr>
+          <w:lang w:val="en-US"/>
+        </w:rPr>
+        <w:t>Strategy p 58, EV’s&gt;Battery&gt; “Focus</w:t>
       </w:r>
       <w:r>
         <w:rPr>
@@ -326,6 +426,36 @@
           <w:lang w:val="en-US"/>
         </w:rPr>
         <w:t>ies</w:t>
+      </w:r>
+      <w:r>
+        <w:rPr>
+          <w:lang w:val="en-US"/>
+        </w:rPr>
+        <w:t>”</w:t>
+      </w:r>
+    </w:p>
+    <w:p>
+      <w:pPr>
+        <w:pStyle w:val="Paragraphedeliste"/>
+        <w:numPr>
+          <w:ilvl w:val="0"/>
+          <w:numId w:val="1"/>
+        </w:numPr>
+        <w:rPr>
+          <w:lang w:val="en-US"/>
+        </w:rPr>
+      </w:pPr>
+      <w:r>
+        <w:rPr>
+          <w:lang w:val="en-US"/>
+        </w:rPr>
+        <w:t>PUT a LOGO LAYAR on</w:t>
+      </w:r>
+      <w:r>
+        <w:rPr>
+          <w:lang w:val="en-US"/>
+        </w:rPr>
+        <w:t xml:space="preserve"> page : 1, 7, 10</w:t>
       </w:r>
       <w:bookmarkStart w:id="0" w:name="_GoBack"/>
       <w:bookmarkEnd w:id="0"/>
@@ -333,20 +463,8 @@
         <w:rPr>
           <w:lang w:val="en-US"/>
         </w:rPr>
-        <w:t>”</w:t>
-      </w:r>
-    </w:p>
-    <w:p>
-      <w:pPr>
-        <w:pStyle w:val="Paragraphedeliste"/>
-        <w:numPr>
-          <w:ilvl w:val="0"/>
-          <w:numId w:val="1"/>
-        </w:numPr>
-        <w:rPr>
-          <w:lang w:val="en-US"/>
-        </w:rPr>
-      </w:pPr>
+        <w:t>, 22, 29, 30, 32, 38, 47, 51</w:t>
+      </w:r>
     </w:p>
     <w:p>
       <w:pPr>
@@ -369,9 +487,19 @@
       </w:r>
     </w:p>
     <w:p>
-      <w:r>
-        <w:t>Notes on Prezi</w:t>
-      </w:r>
+      <w:proofErr w:type="gramStart"/>
+      <w:r>
+        <w:t>Notes on</w:t>
+      </w:r>
+      <w:proofErr w:type="gramEnd"/>
+      <w:r>
+        <w:t xml:space="preserve"> </w:t>
+      </w:r>
+      <w:proofErr w:type="spellStart"/>
+      <w:r>
+        <w:t>Prezi</w:t>
+      </w:r>
+      <w:proofErr w:type="spellEnd"/>
     </w:p>
     <w:p/>
     <w:p>
@@ -395,231 +523,275 @@
         <w:rPr>
           <w:lang w:val="en-US"/>
         </w:rPr>
+        <w:t xml:space="preserve"> ----------DONE</w:t>
+      </w:r>
+    </w:p>
+    <w:p>
+      <w:pPr>
+        <w:pStyle w:val="Paragraphedeliste"/>
+        <w:numPr>
+          <w:ilvl w:val="0"/>
+          <w:numId w:val="1"/>
+        </w:numPr>
+        <w:rPr>
+          <w:lang w:val="en-US"/>
+        </w:rPr>
+      </w:pPr>
+      <w:proofErr w:type="spellStart"/>
+      <w:r>
+        <w:rPr>
+          <w:lang w:val="en-US"/>
+        </w:rPr>
+        <w:t>Mindmap</w:t>
+      </w:r>
+      <w:proofErr w:type="spellEnd"/>
+      <w:r>
+        <w:rPr>
+          <w:lang w:val="en-US"/>
+        </w:rPr>
+        <w:t xml:space="preserve"> relevant </w:t>
+      </w:r>
+      <w:proofErr w:type="gramStart"/>
+      <w:r>
+        <w:rPr>
+          <w:lang w:val="en-US"/>
+        </w:rPr>
+        <w:t>factors :</w:t>
+      </w:r>
+      <w:proofErr w:type="gramEnd"/>
+      <w:r>
+        <w:rPr>
+          <w:lang w:val="en-US"/>
+        </w:rPr>
+        <w:t xml:space="preserve"> add to technology branch -&gt; batteries ???</w:t>
+      </w:r>
+      <w:r>
+        <w:rPr>
+          <w:lang w:val="en-US"/>
+        </w:rPr>
+        <w:t xml:space="preserve"> -----------NO</w:t>
+      </w:r>
+    </w:p>
+    <w:p>
+      <w:pPr>
+        <w:pStyle w:val="Paragraphedeliste"/>
+        <w:numPr>
+          <w:ilvl w:val="0"/>
+          <w:numId w:val="1"/>
+        </w:numPr>
+        <w:rPr>
+          <w:lang w:val="en-US"/>
+        </w:rPr>
+      </w:pPr>
+      <w:r>
+        <w:rPr>
+          <w:lang w:val="en-US"/>
+        </w:rPr>
+        <w:t>Case studies: not in the right order ----------------DONE</w:t>
+      </w:r>
+    </w:p>
+    <w:p>
+      <w:pPr>
+        <w:pStyle w:val="Paragraphedeliste"/>
+        <w:numPr>
+          <w:ilvl w:val="0"/>
+          <w:numId w:val="1"/>
+        </w:numPr>
+        <w:rPr>
+          <w:lang w:val="en-US"/>
+        </w:rPr>
+      </w:pPr>
+      <w:r>
+        <w:rPr>
+          <w:lang w:val="en-US"/>
+        </w:rPr>
+        <w:t xml:space="preserve">Authorization part: “many actors are involved in the process of installing and </w:t>
+      </w:r>
+      <w:proofErr w:type="spellStart"/>
+      <w:r>
+        <w:rPr>
+          <w:lang w:val="en-US"/>
+        </w:rPr>
+        <w:t>and</w:t>
+      </w:r>
+      <w:proofErr w:type="spellEnd"/>
+      <w:r>
+        <w:rPr>
+          <w:lang w:val="en-US"/>
+        </w:rPr>
+        <w:t xml:space="preserve"> selling the service of charging stations. Complications can occur in high density cities (apartment) -----DONE</w:t>
+      </w:r>
+    </w:p>
+    <w:p>
+      <w:pPr>
+        <w:pStyle w:val="Paragraphedeliste"/>
+        <w:numPr>
+          <w:ilvl w:val="0"/>
+          <w:numId w:val="1"/>
+        </w:numPr>
+        <w:rPr>
+          <w:lang w:val="en-US"/>
+        </w:rPr>
+      </w:pPr>
+      <w:proofErr w:type="gramStart"/>
+      <w:r>
+        <w:rPr>
+          <w:lang w:val="en-US"/>
+        </w:rPr>
+        <w:t>Payment :</w:t>
+      </w:r>
+      <w:proofErr w:type="gramEnd"/>
+      <w:r>
+        <w:rPr>
+          <w:lang w:val="en-US"/>
+        </w:rPr>
+        <w:t xml:space="preserve"> “the payment system is actually not standardized between the different actors. The use of online payment system is important to be visible and attract customers”-----------DONE</w:t>
+      </w:r>
+    </w:p>
+    <w:p>
+      <w:pPr>
+        <w:pStyle w:val="Paragraphedeliste"/>
+        <w:numPr>
+          <w:ilvl w:val="0"/>
+          <w:numId w:val="1"/>
+        </w:numPr>
+        <w:rPr>
+          <w:lang w:val="en-US"/>
+        </w:rPr>
+      </w:pPr>
+      <w:r>
+        <w:rPr>
+          <w:lang w:val="en-US"/>
+        </w:rPr>
+        <w:t>Last slide: go back to LEADS ----------DONE</w:t>
+      </w:r>
+    </w:p>
+    <w:p>
+      <w:pPr>
+        <w:rPr>
+          <w:lang w:val="en-US"/>
+        </w:rPr>
+      </w:pPr>
+    </w:p>
+    <w:p>
+      <w:pPr>
+        <w:pStyle w:val="Paragraphedeliste"/>
+        <w:numPr>
+          <w:ilvl w:val="0"/>
+          <w:numId w:val="1"/>
+        </w:numPr>
+        <w:rPr>
+          <w:lang w:val="en-US"/>
+        </w:rPr>
+      </w:pPr>
+      <w:r>
+        <w:rPr>
+          <w:lang w:val="en-US"/>
+        </w:rPr>
+        <w:t>MOVE OUTSIDE THE GREY LEADS</w:t>
+      </w:r>
+    </w:p>
+    <w:p>
+      <w:pPr>
+        <w:pStyle w:val="Paragraphedeliste"/>
+        <w:rPr>
+          <w:lang w:val="en-US"/>
+        </w:rPr>
+      </w:pPr>
+    </w:p>
+    <w:p>
+      <w:pPr>
+        <w:pStyle w:val="Paragraphedeliste"/>
+        <w:numPr>
+          <w:ilvl w:val="0"/>
+          <w:numId w:val="1"/>
+        </w:numPr>
+        <w:rPr>
+          <w:lang w:val="en-US"/>
+        </w:rPr>
+      </w:pPr>
+      <w:r>
+        <w:rPr>
+          <w:lang w:val="en-US"/>
+        </w:rPr>
+        <w:t>CHARGING STATION MARKET ---------DONE</w:t>
+      </w:r>
+    </w:p>
+    <w:p>
+      <w:pPr>
+        <w:pStyle w:val="Paragraphedeliste"/>
+        <w:rPr>
+          <w:lang w:val="en-US"/>
+        </w:rPr>
+      </w:pPr>
+    </w:p>
+    <w:p>
+      <w:pPr>
+        <w:pStyle w:val="Paragraphedeliste"/>
+        <w:numPr>
+          <w:ilvl w:val="0"/>
+          <w:numId w:val="1"/>
+        </w:numPr>
+        <w:rPr>
+          <w:lang w:val="en-US"/>
+        </w:rPr>
+      </w:pPr>
+      <w:r>
+        <w:rPr>
+          <w:lang w:val="en-US"/>
+        </w:rPr>
+        <w:t>GOVERNMENT ----------DONE</w:t>
+      </w:r>
+    </w:p>
+    <w:p>
+      <w:pPr>
+        <w:pStyle w:val="Paragraphedeliste"/>
+        <w:rPr>
+          <w:lang w:val="en-US"/>
+        </w:rPr>
+      </w:pPr>
+    </w:p>
+    <w:p>
+      <w:pPr>
+        <w:pStyle w:val="Paragraphedeliste"/>
+        <w:numPr>
+          <w:ilvl w:val="0"/>
+          <w:numId w:val="1"/>
+        </w:numPr>
+      </w:pPr>
+      <w:r>
+        <w:t>OTHER PIC FOR TECHNO (celle ou on a mis un titre)</w:t>
+      </w:r>
+      <w:r>
         <w:t xml:space="preserve"> </w:t>
       </w:r>
       <w:r>
-        <w:rPr>
-          <w:lang w:val="en-US"/>
-        </w:rPr>
+        <w:t>---------DONE</w:t>
+      </w:r>
+    </w:p>
+    <w:p>
+      <w:pPr>
+        <w:pStyle w:val="Paragraphedeliste"/>
+      </w:pPr>
+    </w:p>
+    <w:p>
+      <w:pPr>
+        <w:pStyle w:val="Paragraphedeliste"/>
+        <w:numPr>
+          <w:ilvl w:val="0"/>
+          <w:numId w:val="1"/>
+        </w:numPr>
+      </w:pPr>
+      <w:r>
+        <w:t>APARTMENT</w:t>
+      </w:r>
+      <w:r>
         <w:t>----------DONE</w:t>
       </w:r>
     </w:p>
     <w:p>
       <w:pPr>
         <w:pStyle w:val="Paragraphedeliste"/>
-        <w:numPr>
-          <w:ilvl w:val="0"/>
-          <w:numId w:val="1"/>
-        </w:numPr>
-        <w:rPr>
-          <w:lang w:val="en-US"/>
-        </w:rPr>
-      </w:pPr>
-      <w:r>
-        <w:rPr>
-          <w:lang w:val="en-US"/>
-        </w:rPr>
-        <w:t>Mindmap relevant factors : add to technology branch -&gt; batteries ???</w:t>
-      </w:r>
-      <w:r>
-        <w:rPr>
-          <w:lang w:val="en-US"/>
-        </w:rPr>
-        <w:t xml:space="preserve"> -----------NO</w:t>
-      </w:r>
-    </w:p>
-    <w:p>
-      <w:pPr>
-        <w:pStyle w:val="Paragraphedeliste"/>
-        <w:numPr>
-          <w:ilvl w:val="0"/>
-          <w:numId w:val="1"/>
-        </w:numPr>
-        <w:rPr>
-          <w:lang w:val="en-US"/>
-        </w:rPr>
-      </w:pPr>
-      <w:r>
-        <w:rPr>
-          <w:lang w:val="en-US"/>
-        </w:rPr>
-        <w:t>Case studies: not in the right order ----------------DONE</w:t>
-      </w:r>
-    </w:p>
-    <w:p>
-      <w:pPr>
-        <w:pStyle w:val="Paragraphedeliste"/>
-        <w:numPr>
-          <w:ilvl w:val="0"/>
-          <w:numId w:val="1"/>
-        </w:numPr>
-        <w:rPr>
-          <w:lang w:val="en-US"/>
-        </w:rPr>
-      </w:pPr>
-      <w:r>
-        <w:rPr>
-          <w:lang w:val="en-US"/>
-        </w:rPr>
-        <w:t>Authorization part: “many actors are involved in the process of installing and and selling the service of charging stations. Complications can occur in high density cities (apartment) -----DONE</w:t>
-      </w:r>
-    </w:p>
-    <w:p>
-      <w:pPr>
-        <w:pStyle w:val="Paragraphedeliste"/>
-        <w:numPr>
-          <w:ilvl w:val="0"/>
-          <w:numId w:val="1"/>
-        </w:numPr>
-        <w:rPr>
-          <w:lang w:val="en-US"/>
-        </w:rPr>
-      </w:pPr>
-      <w:r>
-        <w:rPr>
-          <w:lang w:val="en-US"/>
-        </w:rPr>
-        <w:t>Payment : “the payment system is actually not standardized between the different actors. The use of online payment system is important to be visible and attract customers”-----------DONE</w:t>
-      </w:r>
-    </w:p>
-    <w:p>
-      <w:pPr>
-        <w:pStyle w:val="Paragraphedeliste"/>
-        <w:numPr>
-          <w:ilvl w:val="0"/>
-          <w:numId w:val="1"/>
-        </w:numPr>
-        <w:rPr>
-          <w:lang w:val="en-US"/>
-        </w:rPr>
-      </w:pPr>
-      <w:r>
-        <w:rPr>
-          <w:lang w:val="en-US"/>
-        </w:rPr>
-        <w:t>Last slide: go back to LEADS ----------DONE</w:t>
-      </w:r>
-    </w:p>
-    <w:p>
-      <w:pPr>
-        <w:rPr>
-          <w:lang w:val="en-US"/>
-        </w:rPr>
-      </w:pPr>
-    </w:p>
-    <w:p>
-      <w:pPr>
-        <w:pStyle w:val="Paragraphedeliste"/>
-        <w:numPr>
-          <w:ilvl w:val="0"/>
-          <w:numId w:val="1"/>
-        </w:numPr>
-        <w:rPr>
-          <w:lang w:val="en-US"/>
-        </w:rPr>
-      </w:pPr>
-      <w:r>
-        <w:rPr>
-          <w:lang w:val="en-US"/>
-        </w:rPr>
-        <w:t>MOVE OUTSIDE THE GREY LEADS</w:t>
-      </w:r>
-    </w:p>
-    <w:p>
-      <w:pPr>
-        <w:pStyle w:val="Paragraphedeliste"/>
-        <w:rPr>
-          <w:lang w:val="en-US"/>
-        </w:rPr>
-      </w:pPr>
-    </w:p>
-    <w:p>
-      <w:pPr>
-        <w:pStyle w:val="Paragraphedeliste"/>
-        <w:numPr>
-          <w:ilvl w:val="0"/>
-          <w:numId w:val="1"/>
-        </w:numPr>
-        <w:rPr>
-          <w:lang w:val="en-US"/>
-        </w:rPr>
-      </w:pPr>
-      <w:r>
-        <w:rPr>
-          <w:lang w:val="en-US"/>
-        </w:rPr>
-        <w:t>CHARGING STATION MARKET ---------DONE</w:t>
-      </w:r>
-    </w:p>
-    <w:p>
-      <w:pPr>
-        <w:pStyle w:val="Paragraphedeliste"/>
-        <w:rPr>
-          <w:lang w:val="en-US"/>
-        </w:rPr>
-      </w:pPr>
-    </w:p>
-    <w:p>
-      <w:pPr>
-        <w:pStyle w:val="Paragraphedeliste"/>
-        <w:numPr>
-          <w:ilvl w:val="0"/>
-          <w:numId w:val="1"/>
-        </w:numPr>
-        <w:rPr>
-          <w:lang w:val="en-US"/>
-        </w:rPr>
-      </w:pPr>
-      <w:r>
-        <w:rPr>
-          <w:lang w:val="en-US"/>
-        </w:rPr>
-        <w:t>GOVERNMENT ----------DONE</w:t>
-      </w:r>
-    </w:p>
-    <w:p>
-      <w:pPr>
-        <w:pStyle w:val="Paragraphedeliste"/>
-        <w:rPr>
-          <w:lang w:val="en-US"/>
-        </w:rPr>
-      </w:pPr>
-    </w:p>
-    <w:p>
-      <w:pPr>
-        <w:pStyle w:val="Paragraphedeliste"/>
-        <w:numPr>
-          <w:ilvl w:val="0"/>
-          <w:numId w:val="1"/>
-        </w:numPr>
-      </w:pPr>
-      <w:r>
-        <w:t>OTHER PIC FOR TECHNO (celle ou on a mis un titre)</w:t>
-      </w:r>
-    </w:p>
-    <w:p>
-      <w:pPr>
-        <w:pStyle w:val="Paragraphedeliste"/>
-      </w:pPr>
-    </w:p>
-    <w:p>
-      <w:pPr>
-        <w:pStyle w:val="Paragraphedeliste"/>
-        <w:numPr>
-          <w:ilvl w:val="0"/>
-          <w:numId w:val="1"/>
-        </w:numPr>
-      </w:pPr>
-      <w:r>
-        <w:t>APARTMENT</w:t>
-      </w:r>
-      <w:r>
-        <w:t>----------DONE</w:t>
-      </w:r>
-    </w:p>
-    <w:p>
-      <w:pPr>
-        <w:pStyle w:val="Paragraphedeliste"/>
       </w:pPr>
     </w:p>
     <w:p>
@@ -634,10 +806,7 @@
         <w:t>EXAMPLE + IN</w:t>
       </w:r>
       <w:r>
-        <w:t xml:space="preserve"> </w:t>
-      </w:r>
-      <w:r>
-        <w:t>----------DONE</w:t>
+        <w:t xml:space="preserve"> ----------DONE</w:t>
       </w:r>
     </w:p>
     <w:p>
@@ -1439,7 +1608,7 @@
   <a:extraClrSchemeLst/>
   <a:extLst>
     <a:ext uri="{05A4C25C-085E-4340-85A3-A5531E510DB2}">
-      <thm15:themeFamily xmlns="" xmlns:thm15="http://schemas.microsoft.com/office/thememl/2012/main" name="Office Theme" id="{62F939B6-93AF-4DB8-9C6B-D6C7DFDC589F}" vid="{4A3C46E8-61CC-4603-A589-7422A47A8E4A}"/>
+      <thm15:themeFamily xmlns:thm15="http://schemas.microsoft.com/office/thememl/2012/main" xmlns="" name="Office Theme" id="{62F939B6-93AF-4DB8-9C6B-D6C7DFDC589F}" vid="{4A3C46E8-61CC-4603-A589-7422A47A8E4A}"/>
     </a:ext>
   </a:extLst>
 </a:theme>

</xml_diff>